<commit_message>
Standard Text for Status_Ing Stem
Add status and comments related to controlled vocabulary and unsuccessful change request
</commit_message>
<xml_diff>
--- a/Working QA Team Folders/Guidance documents/Standard Text for Status etc in Ing Stem Table.docx
+++ b/Working QA Team Folders/Guidance documents/Standard Text for Status etc in Ing Stem Table.docx
@@ -1,6 +1,6 @@
 
 <file path=word/document.xml><?xml version="1.0" encoding="utf-8"?>
-<w:document xmlns:wpc="http://schemas.microsoft.com/office/word/2010/wordprocessingCanvas" xmlns:cx="http://schemas.microsoft.com/office/drawing/2014/chartex" xmlns:cx1="http://schemas.microsoft.com/office/drawing/2015/9/8/chartex" xmlns:cx2="http://schemas.microsoft.com/office/drawing/2015/10/21/chartex" xmlns:cx3="http://schemas.microsoft.com/office/drawing/2016/5/9/chartex" xmlns:cx4="http://schemas.microsoft.com/office/drawing/2016/5/10/chartex" xmlns:cx5="http://schemas.microsoft.com/office/drawing/2016/5/11/chartex" xmlns:cx6="http://schemas.microsoft.com/office/drawing/2016/5/12/chartex" xmlns:cx7="http://schemas.microsoft.com/office/drawing/2016/5/13/chartex" xmlns:cx8="http://schemas.microsoft.com/office/drawing/2016/5/14/chartex" xmlns:mc="http://schemas.openxmlformats.org/markup-compatibility/2006" xmlns:aink="http://schemas.microsoft.com/office/drawing/2016/ink" xmlns:am3d="http://schemas.microsoft.com/office/drawing/2017/model3d" xmlns:o="urn:schemas-microsoft-com:office:office" xmlns:r="http://schemas.openxmlformats.org/officeDocument/2006/relationships" xmlns:m="http://schemas.openxmlformats.org/officeDocument/2006/math" xmlns:v="urn:schemas-microsoft-com:vml" xmlns:wp14="http://schemas.microsoft.com/office/word/2010/wordprocessingDrawing" xmlns:wp="http://schemas.openxmlformats.org/drawingml/2006/wordprocessingDrawing" xmlns:w10="urn:schemas-microsoft-com:office:word" xmlns:w="http://schemas.openxmlformats.org/wordprocessingml/2006/main" xmlns:w14="http://schemas.microsoft.com/office/word/2010/wordml" xmlns:w15="http://schemas.microsoft.com/office/word/2012/wordml" xmlns:w16cid="http://schemas.microsoft.com/office/word/2016/wordml/cid" xmlns:w16se="http://schemas.microsoft.com/office/word/2015/wordml/symex" xmlns:wpg="http://schemas.microsoft.com/office/word/2010/wordprocessingGroup" xmlns:wpi="http://schemas.microsoft.com/office/word/2010/wordprocessingInk" xmlns:wne="http://schemas.microsoft.com/office/word/2006/wordml" xmlns:wps="http://schemas.microsoft.com/office/word/2010/wordprocessingShape" mc:Ignorable="w14 w15 w16se w16cid wp14">
+<w:document xmlns:wpc="http://schemas.microsoft.com/office/word/2010/wordprocessingCanvas" xmlns:cx="http://schemas.microsoft.com/office/drawing/2014/chartex" xmlns:cx1="http://schemas.microsoft.com/office/drawing/2015/9/8/chartex" xmlns:mc="http://schemas.openxmlformats.org/markup-compatibility/2006" xmlns:o="urn:schemas-microsoft-com:office:office" xmlns:r="http://schemas.openxmlformats.org/officeDocument/2006/relationships" xmlns:m="http://schemas.openxmlformats.org/officeDocument/2006/math" xmlns:v="urn:schemas-microsoft-com:vml" xmlns:wp14="http://schemas.microsoft.com/office/word/2010/wordprocessingDrawing" xmlns:wp="http://schemas.openxmlformats.org/drawingml/2006/wordprocessingDrawing" xmlns:w10="urn:schemas-microsoft-com:office:word" xmlns:w="http://schemas.openxmlformats.org/wordprocessingml/2006/main" xmlns:w14="http://schemas.microsoft.com/office/word/2010/wordml" xmlns:w15="http://schemas.microsoft.com/office/word/2012/wordml" xmlns:w16se="http://schemas.microsoft.com/office/word/2015/wordml/symex" xmlns:wpg="http://schemas.microsoft.com/office/word/2010/wordprocessingGroup" xmlns:wpi="http://schemas.microsoft.com/office/word/2010/wordprocessingInk" xmlns:wne="http://schemas.microsoft.com/office/word/2006/wordml" xmlns:wps="http://schemas.microsoft.com/office/word/2010/wordprocessingShape" mc:Ignorable="w14 w15 w16se wp14">
   <w:body>
     <w:p>
       <w:pPr>
@@ -186,7 +186,61 @@
           </w:tcPr>
           <w:p>
             <w:r>
-              <w:t>All TMs are that use this ingredient substance are “stuck” in QA for some reason currently</w:t>
+              <w:t>All TMs that use this ingredient substance are “stuck” in QA</w:t>
+            </w:r>
+            <w:r>
+              <w:t xml:space="preserve"> </w:t>
+            </w:r>
+            <w:r>
+              <w:t>currently</w:t>
+            </w:r>
+            <w:r>
+              <w:t xml:space="preserve"> for some reason </w:t>
+            </w:r>
+            <w:r>
+              <w:t>o</w:t>
+            </w:r>
+            <w:r>
+              <w:t>ther than the controlled v</w:t>
+            </w:r>
+            <w:r>
+              <w:t>ocabulary</w:t>
+            </w:r>
+          </w:p>
+        </w:tc>
+      </w:tr>
+      <w:tr>
+        <w:tc>
+          <w:tcPr>
+            <w:tcW w:w="4508" w:type="dxa"/>
+          </w:tcPr>
+          <w:p>
+            <w:r>
+              <w:t>Issue – in QA (CV)</w:t>
+            </w:r>
+          </w:p>
+        </w:tc>
+        <w:tc>
+          <w:tcPr>
+            <w:tcW w:w="4508" w:type="dxa"/>
+          </w:tcPr>
+          <w:p>
+            <w:r>
+              <w:t>All TMs that use this ingredient substance are “stuck</w:t>
+            </w:r>
+            <w:r>
+              <w:t>”</w:t>
+            </w:r>
+            <w:r>
+              <w:t xml:space="preserve"> in</w:t>
+            </w:r>
+            <w:bookmarkStart w:id="0" w:name="_GoBack"/>
+            <w:bookmarkEnd w:id="0"/>
+            <w:r>
+              <w:t xml:space="preserve"> QA currently </w:t>
+            </w:r>
+            <w:r>
+              <w:t>because of an issue related to the controlled vocabulary (CV)</w:t>
             </w:r>
           </w:p>
         </w:tc>
@@ -365,6 +419,72 @@
           </w:tcPr>
           <w:p>
             <w:r>
+              <w:t>Antidote</w:t>
+            </w:r>
+          </w:p>
+        </w:tc>
+        <w:tc>
+          <w:tcPr>
+            <w:tcW w:w="4508" w:type="dxa"/>
+          </w:tcPr>
+          <w:p>
+            <w:r>
+              <w:t>This ingredient substance is used only as an [emergency] antidote to poisoning and is currently out of scope of CCDD</w:t>
+            </w:r>
+          </w:p>
+        </w:tc>
+      </w:tr>
+      <w:tr>
+        <w:tc>
+          <w:tcPr>
+            <w:tcW w:w="4508" w:type="dxa"/>
+          </w:tcPr>
+          <w:p>
+            <w:r>
+              <w:t>Excipient</w:t>
+            </w:r>
+          </w:p>
+        </w:tc>
+        <w:tc>
+          <w:tcPr>
+            <w:tcW w:w="4508" w:type="dxa"/>
+          </w:tcPr>
+          <w:p>
+            <w:r>
+              <w:t>This ingredient substance is used as an excipient e.g. Buffer solution; when DPD updates have gone through this ingredient substance should not be relevant to CCDD</w:t>
+            </w:r>
+          </w:p>
+        </w:tc>
+      </w:tr>
+      <w:tr>
+        <w:tc>
+          <w:tcPr>
+            <w:tcW w:w="4508" w:type="dxa"/>
+          </w:tcPr>
+          <w:p>
+            <w:r>
+              <w:t>Immunologic</w:t>
+            </w:r>
+          </w:p>
+        </w:tc>
+        <w:tc>
+          <w:tcPr>
+            <w:tcW w:w="4508" w:type="dxa"/>
+          </w:tcPr>
+          <w:p>
+            <w:r>
+              <w:t>This ingredient substance is used only in vaccine and other immunology products and is currently out of scope of CCDD</w:t>
+            </w:r>
+          </w:p>
+        </w:tc>
+      </w:tr>
+      <w:tr>
+        <w:tc>
+          <w:tcPr>
+            <w:tcW w:w="4508" w:type="dxa"/>
+          </w:tcPr>
+          <w:p>
+            <w:r>
               <w:t>Medical gas</w:t>
             </w:r>
           </w:p>
@@ -387,6 +507,28 @@
           </w:tcPr>
           <w:p>
             <w:r>
+              <w:t>Sunscreen</w:t>
+            </w:r>
+          </w:p>
+        </w:tc>
+        <w:tc>
+          <w:tcPr>
+            <w:tcW w:w="4508" w:type="dxa"/>
+          </w:tcPr>
+          <w:p>
+            <w:r>
+              <w:t>This ingredient substance is used only in sun protection products and is out of scope of CCDD</w:t>
+            </w:r>
+          </w:p>
+        </w:tc>
+      </w:tr>
+      <w:tr>
+        <w:tc>
+          <w:tcPr>
+            <w:tcW w:w="4508" w:type="dxa"/>
+          </w:tcPr>
+          <w:p>
+            <w:r>
               <w:t>TPN</w:t>
             </w:r>
           </w:p>
@@ -398,94 +540,6 @@
           <w:p>
             <w:r>
               <w:t>This ingredient substance is used only in TPN products and is out of scope of CCDD</w:t>
-            </w:r>
-          </w:p>
-        </w:tc>
-      </w:tr>
-      <w:tr>
-        <w:tc>
-          <w:tcPr>
-            <w:tcW w:w="4508" w:type="dxa"/>
-          </w:tcPr>
-          <w:p>
-            <w:r>
-              <w:t>Immunologic</w:t>
-            </w:r>
-          </w:p>
-        </w:tc>
-        <w:tc>
-          <w:tcPr>
-            <w:tcW w:w="4508" w:type="dxa"/>
-          </w:tcPr>
-          <w:p>
-            <w:r>
-              <w:t>This ingredient substance is used only in vaccine and other immunology products and is currently out of scope of CCDD</w:t>
-            </w:r>
-          </w:p>
-        </w:tc>
-      </w:tr>
-      <w:tr>
-        <w:tc>
-          <w:tcPr>
-            <w:tcW w:w="4508" w:type="dxa"/>
-          </w:tcPr>
-          <w:p>
-            <w:r>
-              <w:t>Antidote</w:t>
-            </w:r>
-          </w:p>
-        </w:tc>
-        <w:tc>
-          <w:tcPr>
-            <w:tcW w:w="4508" w:type="dxa"/>
-          </w:tcPr>
-          <w:p>
-            <w:r>
-              <w:t>This ingredient substance is used only as an [emergency] antidote to poisoning and is currently out of scope of CCDD</w:t>
-            </w:r>
-          </w:p>
-        </w:tc>
-      </w:tr>
-      <w:tr>
-        <w:tc>
-          <w:tcPr>
-            <w:tcW w:w="4508" w:type="dxa"/>
-          </w:tcPr>
-          <w:p>
-            <w:r>
-              <w:t>Sunscreen</w:t>
-            </w:r>
-          </w:p>
-        </w:tc>
-        <w:tc>
-          <w:tcPr>
-            <w:tcW w:w="4508" w:type="dxa"/>
-          </w:tcPr>
-          <w:p>
-            <w:r>
-              <w:t>This ingredient substance is used only in sun protection products and is out of scope of CCDD</w:t>
-            </w:r>
-          </w:p>
-        </w:tc>
-      </w:tr>
-      <w:tr>
-        <w:tc>
-          <w:tcPr>
-            <w:tcW w:w="4508" w:type="dxa"/>
-          </w:tcPr>
-          <w:p>
-            <w:r>
-              <w:t>Excipient</w:t>
-            </w:r>
-          </w:p>
-        </w:tc>
-        <w:tc>
-          <w:tcPr>
-            <w:tcW w:w="4508" w:type="dxa"/>
-          </w:tcPr>
-          <w:p>
-            <w:r>
-              <w:t>This ingredient substance is used as an excipient e.g. Buffer solution; when DPD updates have gone through this ingredient substance should not be relevant to CCDD</w:t>
             </w:r>
           </w:p>
         </w:tc>
@@ -522,14 +576,30 @@
         <w:tc>
           <w:tcPr>
             <w:tcW w:w="4508" w:type="dxa"/>
-          </w:tcPr>
-          <w:p/>
-        </w:tc>
-        <w:tc>
-          <w:tcPr>
-            <w:tcW w:w="4508" w:type="dxa"/>
-          </w:tcPr>
-          <w:p/>
+            <w:shd w:val="clear" w:color="auto" w:fill="D9E2F3" w:themeFill="accent1" w:themeFillTint="33"/>
+          </w:tcPr>
+          <w:p>
+            <w:r>
+              <w:rPr>
+                <w:b/>
+              </w:rPr>
+              <w:t>Standard Text</w:t>
+            </w:r>
+          </w:p>
+        </w:tc>
+        <w:tc>
+          <w:tcPr>
+            <w:tcW w:w="4508" w:type="dxa"/>
+            <w:shd w:val="clear" w:color="auto" w:fill="D9E2F3" w:themeFill="accent1" w:themeFillTint="33"/>
+          </w:tcPr>
+          <w:p>
+            <w:r>
+              <w:rPr>
+                <w:b/>
+              </w:rPr>
+              <w:t>Meaning</w:t>
+            </w:r>
+          </w:p>
         </w:tc>
       </w:tr>
       <w:tr>
@@ -658,16 +728,33 @@
           </w:p>
         </w:tc>
       </w:tr>
+      <w:tr>
+        <w:tc>
+          <w:tcPr>
+            <w:tcW w:w="4508" w:type="dxa"/>
+          </w:tcPr>
+          <w:p>
+            <w:r>
+              <w:t>Change request unsuccessful</w:t>
+            </w:r>
+          </w:p>
+        </w:tc>
+        <w:tc>
+          <w:tcPr>
+            <w:tcW w:w="4508" w:type="dxa"/>
+          </w:tcPr>
+          <w:p>
+            <w:r>
+              <w:t>A change request regarding product information (e.g., split DIN, DF, ingredient) was submitted to DPD and/or review bureau but was denied</w:t>
+            </w:r>
+          </w:p>
+        </w:tc>
+      </w:tr>
     </w:tbl>
     <w:p/>
     <w:p>
       <w:r>
-        <w:t>Some indiv</w:t>
-      </w:r>
-      <w:bookmarkStart w:id="0" w:name="_GoBack"/>
-      <w:bookmarkEnd w:id="0"/>
-      <w:r>
-        <w:t xml:space="preserve">idual comments – like for amphetamines and </w:t>
+        <w:t xml:space="preserve">Some individual comments – like for amphetamines and </w:t>
       </w:r>
       <w:proofErr w:type="spellStart"/>
       <w:r>
@@ -686,7 +773,7 @@
 </file>
 
 <file path=word/styles.xml><?xml version="1.0" encoding="utf-8"?>
-<w:styles xmlns:mc="http://schemas.openxmlformats.org/markup-compatibility/2006" xmlns:r="http://schemas.openxmlformats.org/officeDocument/2006/relationships" xmlns:w="http://schemas.openxmlformats.org/wordprocessingml/2006/main" xmlns:w14="http://schemas.microsoft.com/office/word/2010/wordml" xmlns:w15="http://schemas.microsoft.com/office/word/2012/wordml" xmlns:w16cid="http://schemas.microsoft.com/office/word/2016/wordml/cid" xmlns:w16se="http://schemas.microsoft.com/office/word/2015/wordml/symex" mc:Ignorable="w14 w15 w16se w16cid">
+<w:styles xmlns:mc="http://schemas.openxmlformats.org/markup-compatibility/2006" xmlns:r="http://schemas.openxmlformats.org/officeDocument/2006/relationships" xmlns:w="http://schemas.openxmlformats.org/wordprocessingml/2006/main" xmlns:w14="http://schemas.microsoft.com/office/word/2010/wordml" xmlns:w15="http://schemas.microsoft.com/office/word/2012/wordml" xmlns:w16se="http://schemas.microsoft.com/office/word/2015/wordml/symex" mc:Ignorable="w14 w15 w16se">
   <w:docDefaults>
     <w:rPrDefault>
       <w:rPr>
@@ -702,7 +789,7 @@
       </w:pPr>
     </w:pPrDefault>
   </w:docDefaults>
-  <w:latentStyles w:defLockedState="0" w:defUIPriority="99" w:defSemiHidden="0" w:defUnhideWhenUsed="0" w:defQFormat="0" w:count="375">
+  <w:latentStyles w:defLockedState="0" w:defUIPriority="99" w:defSemiHidden="0" w:defUnhideWhenUsed="0" w:defQFormat="0" w:count="371">
     <w:lsdException w:name="Normal" w:uiPriority="0" w:qFormat="1"/>
     <w:lsdException w:name="heading 1" w:uiPriority="9" w:qFormat="1"/>
     <w:lsdException w:name="heading 2" w:semiHidden="1" w:uiPriority="9" w:unhideWhenUsed="1" w:qFormat="1"/>
@@ -1074,10 +1161,6 @@
     <w:lsdException w:name="List Table 5 Dark Accent 6" w:uiPriority="50"/>
     <w:lsdException w:name="List Table 6 Colorful Accent 6" w:uiPriority="51"/>
     <w:lsdException w:name="List Table 7 Colorful Accent 6" w:uiPriority="52"/>
-    <w:lsdException w:name="Mention" w:semiHidden="1" w:unhideWhenUsed="1"/>
-    <w:lsdException w:name="Smart Hyperlink" w:semiHidden="1" w:unhideWhenUsed="1"/>
-    <w:lsdException w:name="Hashtag" w:semiHidden="1" w:unhideWhenUsed="1"/>
-    <w:lsdException w:name="Unresolved Mention" w:semiHidden="1" w:unhideWhenUsed="1"/>
   </w:latentStyles>
   <w:style w:type="paragraph" w:default="1" w:styleId="Normal">
     <w:name w:val="Normal"/>
@@ -1503,15 +1586,6 @@
 </file>
 
 <file path=customXml/item2.xml><?xml version="1.0" encoding="utf-8"?>
-<?mso-contentType ?>
-<FormTemplates xmlns="http://schemas.microsoft.com/sharepoint/v3/contenttype/forms">
-  <Display>DocumentLibraryForm</Display>
-  <Edit>DocumentLibraryForm</Edit>
-  <New>DocumentLibraryForm</New>
-</FormTemplates>
-</file>
-
-<file path=customXml/item3.xml><?xml version="1.0" encoding="utf-8"?>
 <ct:contentTypeSchema xmlns:ct="http://schemas.microsoft.com/office/2006/metadata/contentType" xmlns:ma="http://schemas.microsoft.com/office/2006/metadata/properties/metaAttributes" ct:_="" ma:_="" ma:contentTypeName="Document" ma:contentTypeID="0x0101004D0D549AA3AA2D4AB9FE4A7131A82936" ma:contentTypeVersion="6" ma:contentTypeDescription="Create a new document." ma:contentTypeScope="" ma:versionID="e0f0f1a2048600ebbfb2daf9d1063fbe">
   <xsd:schema xmlns:xsd="http://www.w3.org/2001/XMLSchema" xmlns:xs="http://www.w3.org/2001/XMLSchema" xmlns:p="http://schemas.microsoft.com/office/2006/metadata/properties" xmlns:ns2="8adf55b2-e31d-42df-b888-bc8005a32aed" targetNamespace="http://schemas.microsoft.com/office/2006/metadata/properties" ma:root="true" ma:fieldsID="4810fc48ed9449af9ff9aced0281531a" ns2:_="">
     <xsd:import namespace="8adf55b2-e31d-42df-b888-bc8005a32aed"/>
@@ -1669,30 +1743,53 @@
 </ct:contentTypeSchema>
 </file>
 
+<file path=customXml/item3.xml><?xml version="1.0" encoding="utf-8"?>
+<?mso-contentType ?>
+<FormTemplates xmlns="http://schemas.microsoft.com/sharepoint/v3/contenttype/forms">
+  <Display>DocumentLibraryForm</Display>
+  <Edit>DocumentLibraryForm</Edit>
+  <New>DocumentLibraryForm</New>
+</FormTemplates>
+</file>
+
 <file path=customXml/itemProps1.xml><?xml version="1.0" encoding="utf-8"?>
 <ds:datastoreItem xmlns:ds="http://schemas.openxmlformats.org/officeDocument/2006/customXml" ds:itemID="{03633881-801F-4A8E-9F85-3E603A193705}">
   <ds:schemaRefs>
+    <ds:schemaRef ds:uri="http://purl.org/dc/elements/1.1/"/>
+    <ds:schemaRef ds:uri="http://schemas.microsoft.com/office/2006/metadata/properties"/>
     <ds:schemaRef ds:uri="http://purl.org/dc/terms/"/>
     <ds:schemaRef ds:uri="http://schemas.openxmlformats.org/package/2006/metadata/core-properties"/>
+    <ds:schemaRef ds:uri="http://schemas.microsoft.com/office/2006/documentManagement/types"/>
     <ds:schemaRef ds:uri="http://purl.org/dc/dcmitype/"/>
     <ds:schemaRef ds:uri="8adf55b2-e31d-42df-b888-bc8005a32aed"/>
-    <ds:schemaRef ds:uri="http://purl.org/dc/elements/1.1/"/>
-    <ds:schemaRef ds:uri="http://schemas.microsoft.com/office/2006/documentManagement/types"/>
     <ds:schemaRef ds:uri="http://schemas.microsoft.com/office/infopath/2007/PartnerControls"/>
-    <ds:schemaRef ds:uri="http://schemas.microsoft.com/office/2006/metadata/properties"/>
     <ds:schemaRef ds:uri="http://www.w3.org/XML/1998/namespace"/>
   </ds:schemaRefs>
 </ds:datastoreItem>
 </file>
 
 <file path=customXml/itemProps2.xml><?xml version="1.0" encoding="utf-8"?>
+<ds:datastoreItem xmlns:ds="http://schemas.openxmlformats.org/officeDocument/2006/customXml" ds:itemID="{3122B18D-C941-4CEE-BAC4-2A3B5985E0C5}">
+  <ds:schemaRefs>
+    <ds:schemaRef ds:uri="http://schemas.microsoft.com/office/2006/metadata/contentType"/>
+    <ds:schemaRef ds:uri="http://schemas.microsoft.com/office/2006/metadata/properties/metaAttributes"/>
+    <ds:schemaRef ds:uri="http://www.w3.org/2001/XMLSchema"/>
+    <ds:schemaRef ds:uri="http://schemas.microsoft.com/office/2006/metadata/properties"/>
+    <ds:schemaRef ds:uri="8adf55b2-e31d-42df-b888-bc8005a32aed"/>
+    <ds:schemaRef ds:uri="http://schemas.microsoft.com/office/2006/documentManagement/types"/>
+    <ds:schemaRef ds:uri="http://schemas.microsoft.com/office/infopath/2007/PartnerControls"/>
+    <ds:schemaRef ds:uri="http://schemas.openxmlformats.org/package/2006/metadata/core-properties"/>
+    <ds:schemaRef ds:uri="http://purl.org/dc/elements/1.1/"/>
+    <ds:schemaRef ds:uri="http://purl.org/dc/terms/"/>
+    <ds:schemaRef ds:uri="http://schemas.microsoft.com/internal/obd"/>
+  </ds:schemaRefs>
+</ds:datastoreItem>
+</file>
+
+<file path=customXml/itemProps3.xml><?xml version="1.0" encoding="utf-8"?>
 <ds:datastoreItem xmlns:ds="http://schemas.openxmlformats.org/officeDocument/2006/customXml" ds:itemID="{20228A14-5EE8-40E8-9FFB-18B12CACC81E}">
   <ds:schemaRefs>
     <ds:schemaRef ds:uri="http://schemas.microsoft.com/sharepoint/v3/contenttype/forms"/>
   </ds:schemaRefs>
 </ds:datastoreItem>
-</file>
-
-<file path=customXml/itemProps3.xml><?xml version="1.0" encoding="utf-8"?>
-<ds:datastoreItem xmlns:ds="http://schemas.openxmlformats.org/officeDocument/2006/customXml" ds:itemID="{3122B18D-C941-4CEE-BAC4-2A3B5985E0C5}"/>
 </file>
</xml_diff>

<commit_message>
Standard Text Ing Stem Barbs edits
</commit_message>
<xml_diff>
--- a/Working QA Team Folders/Guidance documents/Standard Text for Status etc in Ing Stem Table.docx
+++ b/Working QA Team Folders/Guidance documents/Standard Text for Status etc in Ing Stem Table.docx
@@ -9,11 +9,15 @@
       <w:r>
         <w:t xml:space="preserve">Standard Text for </w:t>
       </w:r>
-      <w:proofErr w:type="spellStart"/>
       <w:r>
-        <w:t>CCDD.Status</w:t>
+        <w:t>CCDD</w:t>
       </w:r>
-      <w:proofErr w:type="spellEnd"/>
+      <w:r>
+        <w:t xml:space="preserve"> </w:t>
+      </w:r>
+      <w:r>
+        <w:t>Status</w:t>
+      </w:r>
       <w:r>
         <w:t xml:space="preserve"> in the Ingredient Stem Table</w:t>
       </w:r>
@@ -189,23 +193,32 @@
               <w:t>All TMs that use this ingredient substance are “stuck” in QA</w:t>
             </w:r>
             <w:r>
-              <w:t xml:space="preserve"> </w:t>
-            </w:r>
-            <w:r>
-              <w:t>currently</w:t>
+              <w:t xml:space="preserve"> currently</w:t>
             </w:r>
             <w:r>
               <w:t xml:space="preserve"> for some reason </w:t>
             </w:r>
             <w:r>
+              <w:rPr>
+                <w:i/>
+              </w:rPr>
               <w:t>o</w:t>
             </w:r>
             <w:r>
-              <w:t>ther than the controlled v</w:t>
+              <w:rPr>
+                <w:i/>
+              </w:rPr>
+              <w:t>ther than</w:t>
+            </w:r>
+            <w:r>
+              <w:t xml:space="preserve"> the controlled v</w:t>
             </w:r>
             <w:r>
               <w:t>ocabulary</w:t>
             </w:r>
+            <w:r>
+              <w:t xml:space="preserve"> for the xml PM</w:t>
+            </w:r>
           </w:p>
         </w:tc>
       </w:tr>
@@ -232,28 +245,37 @@
               <w:t>”</w:t>
             </w:r>
             <w:r>
-              <w:t xml:space="preserve"> in</w:t>
+              <w:t xml:space="preserve"> in QA currently </w:t>
+            </w:r>
+            <w:r>
+              <w:t xml:space="preserve">because of an issue </w:t>
+            </w:r>
+            <w:r>
+              <w:rPr>
+                <w:i/>
+              </w:rPr>
+              <w:t>related to</w:t>
+            </w:r>
+            <w:r>
+              <w:t xml:space="preserve"> the controlled vocabulary (CV)</w:t>
+            </w:r>
+            <w:r>
+              <w:t xml:space="preserve"> for the xml PM</w:t>
+            </w:r>
+          </w:p>
+        </w:tc>
+      </w:tr>
+      <w:tr>
+        <w:tc>
+          <w:tcPr>
+            <w:tcW w:w="4508" w:type="dxa"/>
+          </w:tcPr>
+          <w:p>
+            <w:r>
+              <w:t>No products in scope</w:t>
             </w:r>
             <w:bookmarkStart w:id="0" w:name="_GoBack"/>
             <w:bookmarkEnd w:id="0"/>
-            <w:r>
-              <w:t xml:space="preserve"> QA currently </w:t>
-            </w:r>
-            <w:r>
-              <w:t>because of an issue related to the controlled vocabulary (CV)</w:t>
-            </w:r>
-          </w:p>
-        </w:tc>
-      </w:tr>
-      <w:tr>
-        <w:tc>
-          <w:tcPr>
-            <w:tcW w:w="4508" w:type="dxa"/>
-          </w:tcPr>
-          <w:p>
-            <w:r>
-              <w:t>No products in scope</w:t>
-            </w:r>
           </w:p>
         </w:tc>
         <w:tc>
@@ -529,6 +551,7 @@
           </w:tcPr>
           <w:p>
             <w:r>
+              <w:lastRenderedPageBreak/>
               <w:t>TPN</w:t>
             </w:r>
           </w:p>
@@ -754,13 +777,8 @@
     <w:p/>
     <w:p>
       <w:r>
-        <w:t xml:space="preserve">Some individual comments – like for amphetamines and </w:t>
+        <w:t>Some individual comments – like for amphetamines and pancrelipase</w:t>
       </w:r>
-      <w:proofErr w:type="spellStart"/>
-      <w:r>
-        <w:t>pancrelipase</w:t>
-      </w:r>
-      <w:proofErr w:type="spellEnd"/>
     </w:p>
     <w:sectPr>
       <w:pgSz w:w="11906" w:h="16838"/>
@@ -1281,6 +1299,104 @@
       <w:szCs w:val="26"/>
     </w:rPr>
   </w:style>
+  <w:style w:type="paragraph" w:styleId="BalloonText">
+    <w:name w:val="Balloon Text"/>
+    <w:basedOn w:val="Normal"/>
+    <w:link w:val="BalloonTextChar"/>
+    <w:uiPriority w:val="99"/>
+    <w:semiHidden/>
+    <w:unhideWhenUsed/>
+    <w:rsid w:val="00BD5298"/>
+    <w:pPr>
+      <w:spacing w:after="0" w:line="240" w:lineRule="auto"/>
+    </w:pPr>
+    <w:rPr>
+      <w:rFonts w:ascii="Segoe UI" w:hAnsi="Segoe UI" w:cs="Segoe UI"/>
+      <w:sz w:val="18"/>
+      <w:szCs w:val="18"/>
+    </w:rPr>
+  </w:style>
+  <w:style w:type="character" w:customStyle="1" w:styleId="BalloonTextChar">
+    <w:name w:val="Balloon Text Char"/>
+    <w:basedOn w:val="DefaultParagraphFont"/>
+    <w:link w:val="BalloonText"/>
+    <w:uiPriority w:val="99"/>
+    <w:semiHidden/>
+    <w:rsid w:val="00BD5298"/>
+    <w:rPr>
+      <w:rFonts w:ascii="Segoe UI" w:hAnsi="Segoe UI" w:cs="Segoe UI"/>
+      <w:sz w:val="18"/>
+      <w:szCs w:val="18"/>
+    </w:rPr>
+  </w:style>
+  <w:style w:type="character" w:styleId="CommentReference">
+    <w:name w:val="annotation reference"/>
+    <w:basedOn w:val="DefaultParagraphFont"/>
+    <w:uiPriority w:val="99"/>
+    <w:semiHidden/>
+    <w:unhideWhenUsed/>
+    <w:rsid w:val="00BD5298"/>
+    <w:rPr>
+      <w:sz w:val="16"/>
+      <w:szCs w:val="16"/>
+    </w:rPr>
+  </w:style>
+  <w:style w:type="paragraph" w:styleId="CommentText">
+    <w:name w:val="annotation text"/>
+    <w:basedOn w:val="Normal"/>
+    <w:link w:val="CommentTextChar"/>
+    <w:uiPriority w:val="99"/>
+    <w:semiHidden/>
+    <w:unhideWhenUsed/>
+    <w:rsid w:val="00BD5298"/>
+    <w:pPr>
+      <w:spacing w:line="240" w:lineRule="auto"/>
+    </w:pPr>
+    <w:rPr>
+      <w:sz w:val="20"/>
+      <w:szCs w:val="20"/>
+    </w:rPr>
+  </w:style>
+  <w:style w:type="character" w:customStyle="1" w:styleId="CommentTextChar">
+    <w:name w:val="Comment Text Char"/>
+    <w:basedOn w:val="DefaultParagraphFont"/>
+    <w:link w:val="CommentText"/>
+    <w:uiPriority w:val="99"/>
+    <w:semiHidden/>
+    <w:rsid w:val="00BD5298"/>
+    <w:rPr>
+      <w:sz w:val="20"/>
+      <w:szCs w:val="20"/>
+    </w:rPr>
+  </w:style>
+  <w:style w:type="paragraph" w:styleId="CommentSubject">
+    <w:name w:val="annotation subject"/>
+    <w:basedOn w:val="CommentText"/>
+    <w:next w:val="CommentText"/>
+    <w:link w:val="CommentSubjectChar"/>
+    <w:uiPriority w:val="99"/>
+    <w:semiHidden/>
+    <w:unhideWhenUsed/>
+    <w:rsid w:val="00BD5298"/>
+    <w:rPr>
+      <w:b/>
+      <w:bCs/>
+    </w:rPr>
+  </w:style>
+  <w:style w:type="character" w:customStyle="1" w:styleId="CommentSubjectChar">
+    <w:name w:val="Comment Subject Char"/>
+    <w:basedOn w:val="CommentTextChar"/>
+    <w:link w:val="CommentSubject"/>
+    <w:uiPriority w:val="99"/>
+    <w:semiHidden/>
+    <w:rsid w:val="00BD5298"/>
+    <w:rPr>
+      <w:b/>
+      <w:bCs/>
+      <w:sz w:val="20"/>
+      <w:szCs w:val="20"/>
+    </w:rPr>
+  </w:style>
 </w:styles>
 </file>
 
@@ -1755,13 +1871,13 @@
 <file path=customXml/itemProps1.xml><?xml version="1.0" encoding="utf-8"?>
 <ds:datastoreItem xmlns:ds="http://schemas.openxmlformats.org/officeDocument/2006/customXml" ds:itemID="{03633881-801F-4A8E-9F85-3E603A193705}">
   <ds:schemaRefs>
-    <ds:schemaRef ds:uri="http://purl.org/dc/elements/1.1/"/>
-    <ds:schemaRef ds:uri="http://schemas.microsoft.com/office/2006/metadata/properties"/>
     <ds:schemaRef ds:uri="http://purl.org/dc/terms/"/>
     <ds:schemaRef ds:uri="http://schemas.openxmlformats.org/package/2006/metadata/core-properties"/>
     <ds:schemaRef ds:uri="http://schemas.microsoft.com/office/2006/documentManagement/types"/>
     <ds:schemaRef ds:uri="http://purl.org/dc/dcmitype/"/>
     <ds:schemaRef ds:uri="8adf55b2-e31d-42df-b888-bc8005a32aed"/>
+    <ds:schemaRef ds:uri="http://purl.org/dc/elements/1.1/"/>
+    <ds:schemaRef ds:uri="http://schemas.microsoft.com/office/2006/metadata/properties"/>
     <ds:schemaRef ds:uri="http://schemas.microsoft.com/office/infopath/2007/PartnerControls"/>
     <ds:schemaRef ds:uri="http://www.w3.org/XML/1998/namespace"/>
   </ds:schemaRefs>

</xml_diff>